<commit_message>
updated Отчет лаб 2.docx for informatics/lab2 # fixed values
</commit_message>
<xml_diff>
--- a/informatics/lab2/Отчет лаб 2.docx
+++ b/informatics/lab2/Отчет лаб 2.docx
@@ -499,15 +499,7 @@
           <w:sz w:val="28"/>
           <w:szCs w:val="28"/>
         </w:rPr>
-        <w:t>Малышева Татьяна Алексее</w:t>
-      </w:r>
-      <w:r>
-        <w:rPr>
-          <w:rFonts w:ascii="Times New Roman" w:eastAsia="Times New Roman" w:hAnsi="Times New Roman" w:cs="Times New Roman"/>
-          <w:sz w:val="28"/>
-          <w:szCs w:val="28"/>
-        </w:rPr>
-        <w:t>вна</w:t>
+        <w:t>Малышева Татьяна Алексеевна</w:t>
       </w:r>
     </w:p>
     <w:p>
@@ -757,17 +749,7 @@
             <w:szCs w:val="28"/>
             <w:u w:val="single"/>
           </w:rPr>
-          <w:t>Задание №4</w:t>
-        </w:r>
-        <w:r>
-          <w:rPr>
-            <w:rFonts w:ascii="Times New Roman" w:eastAsia="Times New Roman" w:hAnsi="Times New Roman" w:cs="Times New Roman"/>
-            <w:color w:val="1155CC"/>
-            <w:sz w:val="28"/>
-            <w:szCs w:val="28"/>
-            <w:u w:val="single"/>
-          </w:rPr>
-          <w:t>………………………………………………………………6</w:t>
+          <w:t>Задание №4………………………………………………………………6</w:t>
         </w:r>
       </w:hyperlink>
     </w:p>
@@ -1250,15 +1232,7 @@
           <w:sz w:val="28"/>
           <w:szCs w:val="28"/>
         </w:rPr>
-        <w:t xml:space="preserve">4. Показать, </w:t>
-      </w:r>
-      <w:r>
-        <w:rPr>
-          <w:rFonts w:ascii="Times New Roman" w:eastAsia="Times New Roman" w:hAnsi="Times New Roman" w:cs="Times New Roman"/>
-          <w:sz w:val="28"/>
-          <w:szCs w:val="28"/>
-        </w:rPr>
-        <w:t>исходя из выбранных вариантов сообщений (по 4 у каждого – часть №1 в варианте), имеются ли в принятом сообщении ошибки, и если имеются, то какие. Подробно прокомментировать и записать правильное сообщение.</w:t>
+        <w:t>4. Показать, исходя из выбранных вариантов сообщений (по 4 у каждого – часть №1 в варианте), имеются ли в принятом сообщении ошибки, и если имеются, то какие. Подробно прокомментировать и записать правильное сообщение.</w:t>
       </w:r>
     </w:p>
     <w:p>
@@ -1277,15 +1251,7 @@
           <w:sz w:val="28"/>
           <w:szCs w:val="28"/>
         </w:rPr>
-        <w:t xml:space="preserve">5. На основании номера варианта задания выбрать 1 </w:t>
-      </w:r>
-      <w:r>
-        <w:rPr>
-          <w:rFonts w:ascii="Times New Roman" w:eastAsia="Times New Roman" w:hAnsi="Times New Roman" w:cs="Times New Roman"/>
-          <w:sz w:val="28"/>
-          <w:szCs w:val="28"/>
-        </w:rPr>
-        <w:t>полученное сообщение в виде последовательности 11-символьного кода.</w:t>
+        <w:t>5. На основании номера варианта задания выбрать 1 полученное сообщение в виде последовательности 11-символьного кода.</w:t>
       </w:r>
     </w:p>
     <w:p>
@@ -1323,15 +1289,7 @@
           <w:sz w:val="28"/>
           <w:szCs w:val="28"/>
         </w:rPr>
-        <w:t xml:space="preserve">7. Показать, исходя из выбранного варианта сообщений (по 1 у каждого </w:t>
-      </w:r>
-      <w:r>
-        <w:rPr>
-          <w:rFonts w:ascii="Times New Roman" w:eastAsia="Times New Roman" w:hAnsi="Times New Roman" w:cs="Times New Roman"/>
-          <w:sz w:val="28"/>
-          <w:szCs w:val="28"/>
-        </w:rPr>
-        <w:t>– часть №2 в варианте), имеются ли в принятом сообщении ошибки, и если имеются, то какие. Подробно прокомментировать и записать правильное сообщение.</w:t>
+        <w:t>7. Показать, исходя из выбранного варианта сообщений (по 1 у каждого – часть №2 в варианте), имеются ли в принятом сообщении ошибки, и если имеются, то какие. Подробно прокомментировать и записать правильное сообщение.</w:t>
       </w:r>
     </w:p>
     <w:p>
@@ -1350,15 +1308,7 @@
           <w:sz w:val="28"/>
           <w:szCs w:val="28"/>
         </w:rPr>
-        <w:t>8. Сложить номера всех 5 вариантов заданий. Умножить полученное число на 4. Принять данное число как число</w:t>
-      </w:r>
-      <w:r>
-        <w:rPr>
-          <w:rFonts w:ascii="Times New Roman" w:eastAsia="Times New Roman" w:hAnsi="Times New Roman" w:cs="Times New Roman"/>
-          <w:sz w:val="28"/>
-          <w:szCs w:val="28"/>
-        </w:rPr>
-        <w:t xml:space="preserve"> информационных разрядов в</w:t>
+        <w:t>8. Сложить номера всех 5 вариантов заданий. Умножить полученное число на 4. Принять данное число как число информационных разрядов в</w:t>
       </w:r>
     </w:p>
     <w:p>
@@ -1395,23 +1345,7 @@
           <w:sz w:val="28"/>
           <w:szCs w:val="28"/>
         </w:rPr>
-        <w:t>9. Дополнительное задание №1 (позволяет набрать от 86 до 100 процентов от максимального числа баллов БаРС за данную лабораторную). Написа</w:t>
-      </w:r>
-      <w:r>
-        <w:rPr>
-          <w:rFonts w:ascii="Times New Roman" w:eastAsia="Times New Roman" w:hAnsi="Times New Roman" w:cs="Times New Roman"/>
-          <w:sz w:val="28"/>
-          <w:szCs w:val="28"/>
-        </w:rPr>
-        <w:t>ть программу на любом языке программирования, которая на вход получает набор из 7 цифр «0» и «1», записанных подряд, анализирует это сообщение на основе классического кода Хэмминга (7,4), а затем выдает правильное сообщение (только информационные биты) и у</w:t>
-      </w:r>
-      <w:r>
-        <w:rPr>
-          <w:rFonts w:ascii="Times New Roman" w:eastAsia="Times New Roman" w:hAnsi="Times New Roman" w:cs="Times New Roman"/>
-          <w:sz w:val="28"/>
-          <w:szCs w:val="28"/>
-        </w:rPr>
-        <w:t>казывает бит с ошибкой при его наличии</w:t>
+        <w:t>9. Дополнительное задание №1 (позволяет набрать от 86 до 100 процентов от максимального числа баллов БаРС за данную лабораторную). Написать программу на любом языке программирования, которая на вход получает набор из 7 цифр «0» и «1», записанных подряд, анализирует это сообщение на основе классического кода Хэмминга (7,4), а затем выдает правильное сообщение (только информационные биты) и указывает бит с ошибкой при его наличии</w:t>
       </w:r>
     </w:p>
     <w:p>
@@ -4740,7 +4674,7 @@
           <w:szCs w:val="32"/>
           <w:lang w:val="ru-RU"/>
         </w:rPr>
-        <w:t>100</w:t>
+        <w:t>001</w:t>
       </w:r>
       <w:r>
         <w:rPr>
@@ -4757,7 +4691,7 @@
           <w:szCs w:val="32"/>
           <w:lang w:val="ru-RU"/>
         </w:rPr>
-        <w:t>4</w:t>
+        <w:t>1</w:t>
       </w:r>
       <w:r>
         <w:rPr>
@@ -4774,7 +4708,7 @@
           <w:szCs w:val="32"/>
           <w:lang w:val="ru-RU"/>
         </w:rPr>
-        <w:t>4</w:t>
+        <w:t>1</w:t>
       </w:r>
       <w:r>
         <w:rPr>
@@ -4800,7 +4734,7 @@
           <w:szCs w:val="32"/>
           <w:lang w:val="ru-RU"/>
         </w:rPr>
-        <w:t>3</w:t>
+        <w:t>1</w:t>
       </w:r>
       <w:r>
         <w:rPr>
@@ -7799,18 +7733,48 @@
           <w:iCs/>
           <w:sz w:val="32"/>
           <w:szCs w:val="32"/>
+          <w:lang w:val="ru-RU"/>
+        </w:rPr>
+      </w:pPr>
+      <w:r>
+        <w:rPr>
+          <w:rFonts w:ascii="Times New Roman" w:eastAsia="Times New Roman" w:hAnsi="Times New Roman" w:cs="Times New Roman"/>
+          <w:i/>
+          <w:sz w:val="32"/>
+          <w:szCs w:val="32"/>
           <w:lang w:val="en-US"/>
         </w:rPr>
-      </w:pPr>
+        <w:t>s</w:t>
+      </w:r>
       <w:r>
         <w:rPr>
           <w:rFonts w:ascii="Times New Roman" w:eastAsia="Times New Roman" w:hAnsi="Times New Roman" w:cs="Times New Roman"/>
           <w:i/>
           <w:sz w:val="32"/>
           <w:szCs w:val="32"/>
+          <w:lang w:val="ru-RU"/>
+        </w:rPr>
+        <w:t>3</w:t>
+      </w:r>
+      <w:r>
+        <w:rPr>
+          <w:rFonts w:ascii="Times New Roman" w:eastAsia="Times New Roman" w:hAnsi="Times New Roman" w:cs="Times New Roman"/>
+          <w:iCs/>
+          <w:sz w:val="32"/>
+          <w:szCs w:val="32"/>
+          <w:lang w:val="ru-RU"/>
+        </w:rPr>
+        <w:t xml:space="preserve"> = </w:t>
+      </w:r>
+      <w:r>
+        <w:rPr>
+          <w:rFonts w:ascii="Times New Roman" w:eastAsia="Times New Roman" w:hAnsi="Times New Roman" w:cs="Times New Roman"/>
+          <w:iCs/>
+          <w:sz w:val="32"/>
+          <w:szCs w:val="32"/>
           <w:lang w:val="en-US"/>
         </w:rPr>
-        <w:t>s3</w:t>
+        <w:t>r</w:t>
       </w:r>
       <w:r>
         <w:rPr>
@@ -7818,9 +7782,9 @@
           <w:iCs/>
           <w:sz w:val="32"/>
           <w:szCs w:val="32"/>
-          <w:lang w:val="en-US"/>
-        </w:rPr>
-        <w:t xml:space="preserve"> = r3 </w:t>
+          <w:lang w:val="ru-RU"/>
+        </w:rPr>
+        <w:t xml:space="preserve">3 </w:t>
       </w:r>
       <w:r>
         <w:rPr>
@@ -7828,9 +7792,29 @@
           <w:iCs/>
           <w:sz w:val="32"/>
           <w:szCs w:val="32"/>
+          <w:lang w:val="ru-RU"/>
+        </w:rPr>
+        <w:t>⊕</w:t>
+      </w:r>
+      <w:r>
+        <w:rPr>
+          <w:rFonts w:ascii="Times New Roman" w:eastAsia="Times New Roman" w:hAnsi="Times New Roman" w:cs="Times New Roman"/>
+          <w:iCs/>
+          <w:sz w:val="32"/>
+          <w:szCs w:val="32"/>
+          <w:lang w:val="ru-RU"/>
+        </w:rPr>
+        <w:t xml:space="preserve"> </w:t>
+      </w:r>
+      <w:r>
+        <w:rPr>
+          <w:rFonts w:ascii="Times New Roman" w:eastAsia="Times New Roman" w:hAnsi="Times New Roman" w:cs="Times New Roman"/>
+          <w:iCs/>
+          <w:sz w:val="32"/>
+          <w:szCs w:val="32"/>
           <w:lang w:val="en-US"/>
         </w:rPr>
-        <w:t>⊕</w:t>
+        <w:t>i</w:t>
       </w:r>
       <w:r>
         <w:rPr>
@@ -7838,9 +7822,9 @@
           <w:iCs/>
           <w:sz w:val="32"/>
           <w:szCs w:val="32"/>
-          <w:lang w:val="en-US"/>
-        </w:rPr>
-        <w:t xml:space="preserve"> i2 </w:t>
+          <w:lang w:val="ru-RU"/>
+        </w:rPr>
+        <w:t xml:space="preserve">2 </w:t>
       </w:r>
       <w:r>
         <w:rPr>
@@ -7848,9 +7832,29 @@
           <w:iCs/>
           <w:sz w:val="32"/>
           <w:szCs w:val="32"/>
+          <w:lang w:val="ru-RU"/>
+        </w:rPr>
+        <w:t>⊕</w:t>
+      </w:r>
+      <w:r>
+        <w:rPr>
+          <w:rFonts w:ascii="Times New Roman" w:eastAsia="Times New Roman" w:hAnsi="Times New Roman" w:cs="Times New Roman"/>
+          <w:iCs/>
+          <w:sz w:val="32"/>
+          <w:szCs w:val="32"/>
+          <w:lang w:val="ru-RU"/>
+        </w:rPr>
+        <w:t xml:space="preserve"> </w:t>
+      </w:r>
+      <w:r>
+        <w:rPr>
+          <w:rFonts w:ascii="Times New Roman" w:eastAsia="Times New Roman" w:hAnsi="Times New Roman" w:cs="Times New Roman"/>
+          <w:iCs/>
+          <w:sz w:val="32"/>
+          <w:szCs w:val="32"/>
           <w:lang w:val="en-US"/>
         </w:rPr>
-        <w:t>⊕</w:t>
+        <w:t>i</w:t>
       </w:r>
       <w:r>
         <w:rPr>
@@ -7858,9 +7862,9 @@
           <w:iCs/>
           <w:sz w:val="32"/>
           <w:szCs w:val="32"/>
-          <w:lang w:val="en-US"/>
-        </w:rPr>
-        <w:t xml:space="preserve"> i3 </w:t>
+          <w:lang w:val="ru-RU"/>
+        </w:rPr>
+        <w:t xml:space="preserve">3 </w:t>
       </w:r>
       <w:r>
         <w:rPr>
@@ -7868,9 +7872,29 @@
           <w:iCs/>
           <w:sz w:val="32"/>
           <w:szCs w:val="32"/>
+          <w:lang w:val="ru-RU"/>
+        </w:rPr>
+        <w:t>⊕</w:t>
+      </w:r>
+      <w:r>
+        <w:rPr>
+          <w:rFonts w:ascii="Times New Roman" w:eastAsia="Times New Roman" w:hAnsi="Times New Roman" w:cs="Times New Roman"/>
+          <w:iCs/>
+          <w:sz w:val="32"/>
+          <w:szCs w:val="32"/>
+          <w:lang w:val="ru-RU"/>
+        </w:rPr>
+        <w:t xml:space="preserve"> </w:t>
+      </w:r>
+      <w:r>
+        <w:rPr>
+          <w:rFonts w:ascii="Times New Roman" w:eastAsia="Times New Roman" w:hAnsi="Times New Roman" w:cs="Times New Roman"/>
+          <w:iCs/>
+          <w:sz w:val="32"/>
+          <w:szCs w:val="32"/>
           <w:lang w:val="en-US"/>
         </w:rPr>
-        <w:t>⊕</w:t>
+        <w:t>i</w:t>
       </w:r>
       <w:r>
         <w:rPr>
@@ -7878,9 +7902,9 @@
           <w:iCs/>
           <w:sz w:val="32"/>
           <w:szCs w:val="32"/>
-          <w:lang w:val="en-US"/>
-        </w:rPr>
-        <w:t xml:space="preserve"> i4 = 1 </w:t>
+          <w:lang w:val="ru-RU"/>
+        </w:rPr>
+        <w:t xml:space="preserve">4 = 1 </w:t>
       </w:r>
       <w:r>
         <w:rPr>
@@ -7888,7 +7912,7 @@
           <w:iCs/>
           <w:sz w:val="32"/>
           <w:szCs w:val="32"/>
-          <w:lang w:val="en-US"/>
+          <w:lang w:val="ru-RU"/>
         </w:rPr>
         <w:t>⊕</w:t>
       </w:r>
@@ -7898,7 +7922,7 @@
           <w:iCs/>
           <w:sz w:val="32"/>
           <w:szCs w:val="32"/>
-          <w:lang w:val="en-US"/>
+          <w:lang w:val="ru-RU"/>
         </w:rPr>
         <w:t xml:space="preserve"> 0 </w:t>
       </w:r>
@@ -7908,7 +7932,7 @@
           <w:iCs/>
           <w:sz w:val="32"/>
           <w:szCs w:val="32"/>
-          <w:lang w:val="en-US"/>
+          <w:lang w:val="ru-RU"/>
         </w:rPr>
         <w:t>⊕</w:t>
       </w:r>
@@ -7918,7 +7942,7 @@
           <w:iCs/>
           <w:sz w:val="32"/>
           <w:szCs w:val="32"/>
-          <w:lang w:val="en-US"/>
+          <w:lang w:val="ru-RU"/>
         </w:rPr>
         <w:t xml:space="preserve"> 1 </w:t>
       </w:r>
@@ -7928,7 +7952,7 @@
           <w:iCs/>
           <w:sz w:val="32"/>
           <w:szCs w:val="32"/>
-          <w:lang w:val="en-US"/>
+          <w:lang w:val="ru-RU"/>
         </w:rPr>
         <w:t>⊕</w:t>
       </w:r>
@@ -7938,7 +7962,7 @@
           <w:iCs/>
           <w:sz w:val="32"/>
           <w:szCs w:val="32"/>
-          <w:lang w:val="en-US"/>
+          <w:lang w:val="ru-RU"/>
         </w:rPr>
         <w:t xml:space="preserve"> 1 = 1</w:t>
       </w:r>
@@ -8005,7 +8029,7 @@
           <w:szCs w:val="32"/>
           <w:lang w:val="ru-RU"/>
         </w:rPr>
-        <w:t>011</w:t>
+        <w:t>110</w:t>
       </w:r>
       <w:r>
         <w:rPr>
@@ -8022,67 +8046,59 @@
           <w:szCs w:val="32"/>
           <w:lang w:val="ru-RU"/>
         </w:rPr>
+        <w:t>6</w:t>
+      </w:r>
+      <w:r>
+        <w:rPr>
+          <w:rFonts w:ascii="Times New Roman" w:eastAsia="Times New Roman" w:hAnsi="Times New Roman" w:cs="Times New Roman"/>
+          <w:sz w:val="32"/>
+          <w:szCs w:val="32"/>
+        </w:rPr>
+        <w:t xml:space="preserve"> =&gt; ошибка на </w:t>
+      </w:r>
+      <w:r>
+        <w:rPr>
+          <w:rFonts w:ascii="Times New Roman" w:eastAsia="Times New Roman" w:hAnsi="Times New Roman" w:cs="Times New Roman"/>
+          <w:sz w:val="32"/>
+          <w:szCs w:val="32"/>
+          <w:lang w:val="ru-RU"/>
+        </w:rPr>
+        <w:t>6</w:t>
+      </w:r>
+      <w:r>
+        <w:rPr>
+          <w:rFonts w:ascii="Times New Roman" w:eastAsia="Times New Roman" w:hAnsi="Times New Roman" w:cs="Times New Roman"/>
+          <w:sz w:val="32"/>
+          <w:szCs w:val="32"/>
+          <w:lang w:val="ru-RU"/>
+        </w:rPr>
+        <w:t>-ой</w:t>
+      </w:r>
+      <w:r>
+        <w:rPr>
+          <w:rFonts w:ascii="Times New Roman" w:eastAsia="Times New Roman" w:hAnsi="Times New Roman" w:cs="Times New Roman"/>
+          <w:sz w:val="32"/>
+          <w:szCs w:val="32"/>
+        </w:rPr>
+        <w:t xml:space="preserve"> позиции, то есть ошибка в </w:t>
+      </w:r>
+      <w:r>
+        <w:rPr>
+          <w:rFonts w:ascii="Times New Roman" w:eastAsia="Times New Roman" w:hAnsi="Times New Roman" w:cs="Times New Roman"/>
+          <w:sz w:val="32"/>
+          <w:szCs w:val="32"/>
+          <w:lang w:val="en-US"/>
+        </w:rPr>
+        <w:t>i</w:t>
+      </w:r>
+      <w:r>
+        <w:rPr>
+          <w:rFonts w:ascii="Times New Roman" w:eastAsia="Times New Roman" w:hAnsi="Times New Roman" w:cs="Times New Roman"/>
+          <w:sz w:val="32"/>
+          <w:szCs w:val="32"/>
+          <w:lang w:val="ru-RU"/>
+        </w:rPr>
         <w:t>3</w:t>
-      </w:r>
-      <w:r>
-        <w:rPr>
-          <w:rFonts w:ascii="Times New Roman" w:eastAsia="Times New Roman" w:hAnsi="Times New Roman" w:cs="Times New Roman"/>
-          <w:sz w:val="32"/>
-          <w:szCs w:val="32"/>
-        </w:rPr>
-        <w:t xml:space="preserve"> =&gt; ошибка на </w:t>
-      </w:r>
-      <w:r>
-        <w:rPr>
-          <w:rFonts w:ascii="Times New Roman" w:eastAsia="Times New Roman" w:hAnsi="Times New Roman" w:cs="Times New Roman"/>
-          <w:sz w:val="32"/>
-          <w:szCs w:val="32"/>
-          <w:lang w:val="ru-RU"/>
-        </w:rPr>
-        <w:t>3</w:t>
-      </w:r>
-      <w:r>
-        <w:rPr>
-          <w:rFonts w:ascii="Times New Roman" w:eastAsia="Times New Roman" w:hAnsi="Times New Roman" w:cs="Times New Roman"/>
-          <w:sz w:val="32"/>
-          <w:szCs w:val="32"/>
-        </w:rPr>
-        <w:t>-</w:t>
-      </w:r>
-      <w:r>
-        <w:rPr>
-          <w:rFonts w:ascii="Times New Roman" w:eastAsia="Times New Roman" w:hAnsi="Times New Roman" w:cs="Times New Roman"/>
-          <w:sz w:val="32"/>
-          <w:szCs w:val="32"/>
-          <w:lang w:val="en-US"/>
-        </w:rPr>
-        <w:t>e</w:t>
-      </w:r>
-      <w:r>
-        <w:rPr>
-          <w:rFonts w:ascii="Times New Roman" w:eastAsia="Times New Roman" w:hAnsi="Times New Roman" w:cs="Times New Roman"/>
-          <w:sz w:val="32"/>
-          <w:szCs w:val="32"/>
-        </w:rPr>
-        <w:t xml:space="preserve">й позиции, то есть ошибка в </w:t>
-      </w:r>
-      <w:r>
-        <w:rPr>
-          <w:rFonts w:ascii="Times New Roman" w:eastAsia="Times New Roman" w:hAnsi="Times New Roman" w:cs="Times New Roman"/>
-          <w:sz w:val="32"/>
-          <w:szCs w:val="32"/>
-          <w:lang w:val="en-US"/>
-        </w:rPr>
-        <w:t>i</w:t>
-      </w:r>
-      <w:r>
-        <w:rPr>
-          <w:rFonts w:ascii="Times New Roman" w:eastAsia="Times New Roman" w:hAnsi="Times New Roman" w:cs="Times New Roman"/>
-          <w:sz w:val="32"/>
-          <w:szCs w:val="32"/>
-          <w:lang w:val="ru-RU"/>
-        </w:rPr>
-        <w:t>1</w:t>
       </w:r>
       <w:r>
         <w:rPr>
@@ -8111,27 +8127,37 @@
           <w:i/>
           <w:sz w:val="32"/>
           <w:szCs w:val="32"/>
+          <w:lang w:val="ru-RU"/>
+        </w:rPr>
+      </w:pPr>
+      <w:r>
+        <w:rPr>
+          <w:rFonts w:ascii="Times New Roman" w:eastAsia="Times New Roman" w:hAnsi="Times New Roman" w:cs="Times New Roman"/>
+          <w:i/>
+          <w:sz w:val="32"/>
+          <w:szCs w:val="32"/>
+        </w:rPr>
+        <w:t xml:space="preserve">Правильное сообщение: </w:t>
+      </w:r>
+      <w:r>
+        <w:rPr>
+          <w:rFonts w:ascii="Times New Roman" w:eastAsia="Times New Roman" w:hAnsi="Times New Roman" w:cs="Times New Roman"/>
+          <w:i/>
+          <w:sz w:val="32"/>
+          <w:szCs w:val="32"/>
           <w:lang w:val="en-US"/>
         </w:rPr>
-      </w:pPr>
+        <w:t>1</w:t>
+      </w:r>
       <w:r>
         <w:rPr>
           <w:rFonts w:ascii="Times New Roman" w:eastAsia="Times New Roman" w:hAnsi="Times New Roman" w:cs="Times New Roman"/>
           <w:i/>
           <w:sz w:val="32"/>
           <w:szCs w:val="32"/>
-        </w:rPr>
-        <w:t xml:space="preserve">Правильное сообщение: </w:t>
-      </w:r>
-      <w:r>
-        <w:rPr>
-          <w:rFonts w:ascii="Times New Roman" w:eastAsia="Times New Roman" w:hAnsi="Times New Roman" w:cs="Times New Roman"/>
-          <w:i/>
-          <w:sz w:val="32"/>
-          <w:szCs w:val="32"/>
-          <w:lang w:val="en-US"/>
-        </w:rPr>
-        <w:t>0011</w:t>
+          <w:lang w:val="ru-RU"/>
+        </w:rPr>
+        <w:t>001</w:t>
       </w:r>
     </w:p>
     <w:p>
@@ -11312,7 +11338,7 @@
           <w:szCs w:val="32"/>
           <w:lang w:val="ru-RU"/>
         </w:rPr>
-        <w:t>100</w:t>
+        <w:t>001</w:t>
       </w:r>
       <w:r>
         <w:rPr>
@@ -11329,7 +11355,7 @@
           <w:szCs w:val="32"/>
           <w:lang w:val="ru-RU"/>
         </w:rPr>
-        <w:t>4</w:t>
+        <w:t>1</w:t>
       </w:r>
       <w:r>
         <w:rPr>
@@ -11346,7 +11372,7 @@
           <w:szCs w:val="32"/>
           <w:lang w:val="ru-RU"/>
         </w:rPr>
-        <w:t>4</w:t>
+        <w:t>1</w:t>
       </w:r>
       <w:r>
         <w:rPr>
@@ -11363,15 +11389,15 @@
           <w:szCs w:val="32"/>
           <w:lang w:val="ru-RU"/>
         </w:rPr>
-        <w:t>о</w:t>
-      </w:r>
-      <w:r>
-        <w:rPr>
-          <w:rFonts w:ascii="Times New Roman" w:eastAsia="Times New Roman" w:hAnsi="Times New Roman" w:cs="Times New Roman"/>
-          <w:sz w:val="32"/>
-          <w:szCs w:val="32"/>
-        </w:rPr>
-        <w:t xml:space="preserve">й позиции, то есть ошибка в </w:t>
+        <w:t>ой</w:t>
+      </w:r>
+      <w:r>
+        <w:rPr>
+          <w:rFonts w:ascii="Times New Roman" w:eastAsia="Times New Roman" w:hAnsi="Times New Roman" w:cs="Times New Roman"/>
+          <w:sz w:val="32"/>
+          <w:szCs w:val="32"/>
+        </w:rPr>
+        <w:t xml:space="preserve"> позиции, то есть ошибка в </w:t>
       </w:r>
       <w:r>
         <w:rPr>
@@ -11389,7 +11415,7 @@
           <w:szCs w:val="32"/>
           <w:lang w:val="ru-RU"/>
         </w:rPr>
-        <w:t>3</w:t>
+        <w:t>1</w:t>
       </w:r>
       <w:r>
         <w:rPr>
@@ -11510,6 +11536,18 @@
           <w:sz w:val="32"/>
           <w:szCs w:val="32"/>
           <w:lang w:val="ru-RU"/>
+        </w:rPr>
+      </w:pPr>
+    </w:p>
+    <w:p>
+      <w:pPr>
+        <w:spacing w:line="300" w:lineRule="auto"/>
+        <w:jc w:val="center"/>
+        <w:rPr>
+          <w:rFonts w:ascii="Times New Roman" w:eastAsia="Times New Roman" w:hAnsi="Times New Roman" w:cs="Times New Roman"/>
+          <w:b/>
+          <w:sz w:val="32"/>
+          <w:szCs w:val="32"/>
         </w:rPr>
       </w:pPr>
     </w:p>
@@ -11570,26 +11608,6 @@
           <w:lang w:val="ru-RU"/>
         </w:rPr>
         <w:t>65</w:t>
-      </w:r>
-      <w:r>
-        <w:rPr>
-          <w:rFonts w:ascii="Times New Roman" w:eastAsia="Times New Roman" w:hAnsi="Times New Roman" w:cs="Times New Roman"/>
-          <w:b/>
-          <w:sz w:val="32"/>
-          <w:szCs w:val="32"/>
-          <w:lang w:val="ru-RU"/>
-        </w:rPr>
-        <w:br/>
-      </w:r>
-      <w:r>
-        <w:rPr>
-          <w:rFonts w:ascii="Times New Roman" w:eastAsia="Times New Roman" w:hAnsi="Times New Roman" w:cs="Times New Roman"/>
-          <w:b/>
-          <w:sz w:val="32"/>
-          <w:szCs w:val="32"/>
-          <w:lang w:val="ru-RU"/>
-        </w:rPr>
-        <w:t>1 0 1 0 1 0 0</w:t>
       </w:r>
     </w:p>
     <w:tbl>
@@ -14419,7 +14437,7 @@
           <w:bCs/>
           <w:sz w:val="32"/>
           <w:szCs w:val="32"/>
-          <w:lang w:val="en-US"/>
+          <w:lang w:val="ru-RU"/>
         </w:rPr>
       </w:pPr>
       <w:r>
@@ -14432,17 +14450,49 @@
           <w:szCs w:val="32"/>
           <w:lang w:val="en-US"/>
         </w:rPr>
-        <w:t>s3</w:t>
+        <w:t>s</w:t>
       </w:r>
       <w:r>
         <w:rPr>
           <w:rFonts w:ascii="Times New Roman" w:eastAsia="Times New Roman" w:hAnsi="Times New Roman" w:cs="Times New Roman"/>
           <w:bCs/>
+          <w:i/>
+          <w:iCs/>
+          <w:sz w:val="32"/>
+          <w:szCs w:val="32"/>
+          <w:lang w:val="ru-RU"/>
+        </w:rPr>
+        <w:t>3</w:t>
+      </w:r>
+      <w:r>
+        <w:rPr>
+          <w:rFonts w:ascii="Times New Roman" w:eastAsia="Times New Roman" w:hAnsi="Times New Roman" w:cs="Times New Roman"/>
+          <w:bCs/>
+          <w:sz w:val="32"/>
+          <w:szCs w:val="32"/>
+          <w:lang w:val="ru-RU"/>
+        </w:rPr>
+        <w:t xml:space="preserve"> = </w:t>
+      </w:r>
+      <w:r>
+        <w:rPr>
+          <w:rFonts w:ascii="Times New Roman" w:eastAsia="Times New Roman" w:hAnsi="Times New Roman" w:cs="Times New Roman"/>
+          <w:bCs/>
           <w:sz w:val="32"/>
           <w:szCs w:val="32"/>
           <w:lang w:val="en-US"/>
         </w:rPr>
-        <w:t xml:space="preserve"> = r3 </w:t>
+        <w:t>r</w:t>
+      </w:r>
+      <w:r>
+        <w:rPr>
+          <w:rFonts w:ascii="Times New Roman" w:eastAsia="Times New Roman" w:hAnsi="Times New Roman" w:cs="Times New Roman"/>
+          <w:bCs/>
+          <w:sz w:val="32"/>
+          <w:szCs w:val="32"/>
+          <w:lang w:val="ru-RU"/>
+        </w:rPr>
+        <w:t xml:space="preserve">3 </w:t>
       </w:r>
       <w:r>
         <w:rPr>
@@ -14450,9 +14500,29 @@
           <w:bCs/>
           <w:sz w:val="32"/>
           <w:szCs w:val="32"/>
+          <w:lang w:val="ru-RU"/>
+        </w:rPr>
+        <w:t>⊕</w:t>
+      </w:r>
+      <w:r>
+        <w:rPr>
+          <w:rFonts w:ascii="Times New Roman" w:eastAsia="Times New Roman" w:hAnsi="Times New Roman" w:cs="Times New Roman"/>
+          <w:bCs/>
+          <w:sz w:val="32"/>
+          <w:szCs w:val="32"/>
+          <w:lang w:val="ru-RU"/>
+        </w:rPr>
+        <w:t xml:space="preserve"> </w:t>
+      </w:r>
+      <w:r>
+        <w:rPr>
+          <w:rFonts w:ascii="Times New Roman" w:eastAsia="Times New Roman" w:hAnsi="Times New Roman" w:cs="Times New Roman"/>
+          <w:bCs/>
+          <w:sz w:val="32"/>
+          <w:szCs w:val="32"/>
           <w:lang w:val="en-US"/>
         </w:rPr>
-        <w:t>⊕</w:t>
+        <w:t>i</w:t>
       </w:r>
       <w:r>
         <w:rPr>
@@ -14460,9 +14530,9 @@
           <w:bCs/>
           <w:sz w:val="32"/>
           <w:szCs w:val="32"/>
-          <w:lang w:val="en-US"/>
-        </w:rPr>
-        <w:t xml:space="preserve"> i2 </w:t>
+          <w:lang w:val="ru-RU"/>
+        </w:rPr>
+        <w:t xml:space="preserve">2 </w:t>
       </w:r>
       <w:r>
         <w:rPr>
@@ -14470,9 +14540,29 @@
           <w:bCs/>
           <w:sz w:val="32"/>
           <w:szCs w:val="32"/>
+          <w:lang w:val="ru-RU"/>
+        </w:rPr>
+        <w:t>⊕</w:t>
+      </w:r>
+      <w:r>
+        <w:rPr>
+          <w:rFonts w:ascii="Times New Roman" w:eastAsia="Times New Roman" w:hAnsi="Times New Roman" w:cs="Times New Roman"/>
+          <w:bCs/>
+          <w:sz w:val="32"/>
+          <w:szCs w:val="32"/>
+          <w:lang w:val="ru-RU"/>
+        </w:rPr>
+        <w:t xml:space="preserve"> </w:t>
+      </w:r>
+      <w:r>
+        <w:rPr>
+          <w:rFonts w:ascii="Times New Roman" w:eastAsia="Times New Roman" w:hAnsi="Times New Roman" w:cs="Times New Roman"/>
+          <w:bCs/>
+          <w:sz w:val="32"/>
+          <w:szCs w:val="32"/>
           <w:lang w:val="en-US"/>
         </w:rPr>
-        <w:t>⊕</w:t>
+        <w:t>i</w:t>
       </w:r>
       <w:r>
         <w:rPr>
@@ -14480,9 +14570,9 @@
           <w:bCs/>
           <w:sz w:val="32"/>
           <w:szCs w:val="32"/>
-          <w:lang w:val="en-US"/>
-        </w:rPr>
-        <w:t xml:space="preserve"> i3 </w:t>
+          <w:lang w:val="ru-RU"/>
+        </w:rPr>
+        <w:t xml:space="preserve">3 </w:t>
       </w:r>
       <w:r>
         <w:rPr>
@@ -14490,9 +14580,29 @@
           <w:bCs/>
           <w:sz w:val="32"/>
           <w:szCs w:val="32"/>
+          <w:lang w:val="ru-RU"/>
+        </w:rPr>
+        <w:t>⊕</w:t>
+      </w:r>
+      <w:r>
+        <w:rPr>
+          <w:rFonts w:ascii="Times New Roman" w:eastAsia="Times New Roman" w:hAnsi="Times New Roman" w:cs="Times New Roman"/>
+          <w:bCs/>
+          <w:sz w:val="32"/>
+          <w:szCs w:val="32"/>
+          <w:lang w:val="ru-RU"/>
+        </w:rPr>
+        <w:t xml:space="preserve"> </w:t>
+      </w:r>
+      <w:r>
+        <w:rPr>
+          <w:rFonts w:ascii="Times New Roman" w:eastAsia="Times New Roman" w:hAnsi="Times New Roman" w:cs="Times New Roman"/>
+          <w:bCs/>
+          <w:sz w:val="32"/>
+          <w:szCs w:val="32"/>
           <w:lang w:val="en-US"/>
         </w:rPr>
-        <w:t>⊕</w:t>
+        <w:t>i</w:t>
       </w:r>
       <w:r>
         <w:rPr>
@@ -14500,9 +14610,9 @@
           <w:bCs/>
           <w:sz w:val="32"/>
           <w:szCs w:val="32"/>
-          <w:lang w:val="en-US"/>
-        </w:rPr>
-        <w:t xml:space="preserve"> i4 = 0 </w:t>
+          <w:lang w:val="ru-RU"/>
+        </w:rPr>
+        <w:t xml:space="preserve">4 = 0 </w:t>
       </w:r>
       <w:r>
         <w:rPr>
@@ -14510,7 +14620,7 @@
           <w:bCs/>
           <w:sz w:val="32"/>
           <w:szCs w:val="32"/>
-          <w:lang w:val="en-US"/>
+          <w:lang w:val="ru-RU"/>
         </w:rPr>
         <w:t>⊕</w:t>
       </w:r>
@@ -14520,7 +14630,7 @@
           <w:bCs/>
           <w:sz w:val="32"/>
           <w:szCs w:val="32"/>
-          <w:lang w:val="en-US"/>
+          <w:lang w:val="ru-RU"/>
         </w:rPr>
         <w:t xml:space="preserve"> 1 </w:t>
       </w:r>
@@ -14530,7 +14640,7 @@
           <w:bCs/>
           <w:sz w:val="32"/>
           <w:szCs w:val="32"/>
-          <w:lang w:val="en-US"/>
+          <w:lang w:val="ru-RU"/>
         </w:rPr>
         <w:t>⊕</w:t>
       </w:r>
@@ -14540,7 +14650,7 @@
           <w:bCs/>
           <w:sz w:val="32"/>
           <w:szCs w:val="32"/>
-          <w:lang w:val="en-US"/>
+          <w:lang w:val="ru-RU"/>
         </w:rPr>
         <w:t xml:space="preserve"> 0 </w:t>
       </w:r>
@@ -14550,7 +14660,7 @@
           <w:bCs/>
           <w:sz w:val="32"/>
           <w:szCs w:val="32"/>
-          <w:lang w:val="en-US"/>
+          <w:lang w:val="ru-RU"/>
         </w:rPr>
         <w:t>⊕</w:t>
       </w:r>
@@ -14560,7 +14670,7 @@
           <w:bCs/>
           <w:sz w:val="32"/>
           <w:szCs w:val="32"/>
-          <w:lang w:val="en-US"/>
+          <w:lang w:val="ru-RU"/>
         </w:rPr>
         <w:t xml:space="preserve"> 0 = 1</w:t>
       </w:r>
@@ -14753,17 +14863,7 @@
           <w:szCs w:val="32"/>
           <w:lang w:val="en-US"/>
         </w:rPr>
-        <w:t>110</w:t>
-      </w:r>
-      <w:r>
-        <w:rPr>
-          <w:rFonts w:ascii="Times New Roman" w:eastAsia="Times New Roman" w:hAnsi="Times New Roman" w:cs="Times New Roman"/>
-          <w:i/>
-          <w:sz w:val="32"/>
-          <w:szCs w:val="32"/>
-          <w:lang w:val="en-US"/>
-        </w:rPr>
-        <w:t>1</w:t>
+        <w:t>1101</w:t>
       </w:r>
     </w:p>
     <w:p>
@@ -14886,7 +14986,6 @@
           <w:sz w:val="32"/>
           <w:szCs w:val="32"/>
         </w:rPr>
-        <w:lastRenderedPageBreak/>
         <w:t>Задание №5: №</w:t>
       </w:r>
       <w:r>
@@ -21334,25 +21433,69 @@
           <w:rFonts w:ascii="Times New Roman" w:eastAsia="Times New Roman" w:hAnsi="Times New Roman" w:cs="Times New Roman"/>
           <w:sz w:val="32"/>
           <w:szCs w:val="32"/>
-        </w:rPr>
-        <w:t>1000</w:t>
-      </w:r>
-      <w:r>
-        <w:rPr>
-          <w:rFonts w:ascii="Times New Roman" w:eastAsia="Times New Roman" w:hAnsi="Times New Roman" w:cs="Times New Roman"/>
-          <w:sz w:val="32"/>
-          <w:szCs w:val="32"/>
           <w:lang w:val="ru-RU"/>
         </w:rPr>
-        <w:t xml:space="preserve"> = 8</w:t>
-      </w:r>
-      <w:r>
-        <w:rPr>
-          <w:rFonts w:ascii="Times New Roman" w:eastAsia="Times New Roman" w:hAnsi="Times New Roman" w:cs="Times New Roman"/>
-          <w:sz w:val="32"/>
-          <w:szCs w:val="32"/>
-        </w:rPr>
-        <w:t xml:space="preserve"> =&gt; ошибка на 8-ой позиции, то есть, ошибка в r4. </w:t>
+        <w:t>0001</w:t>
+      </w:r>
+      <w:r>
+        <w:rPr>
+          <w:rFonts w:ascii="Times New Roman" w:eastAsia="Times New Roman" w:hAnsi="Times New Roman" w:cs="Times New Roman"/>
+          <w:sz w:val="32"/>
+          <w:szCs w:val="32"/>
+          <w:lang w:val="ru-RU"/>
+        </w:rPr>
+        <w:t xml:space="preserve"> = </w:t>
+      </w:r>
+      <w:r>
+        <w:rPr>
+          <w:rFonts w:ascii="Times New Roman" w:eastAsia="Times New Roman" w:hAnsi="Times New Roman" w:cs="Times New Roman"/>
+          <w:sz w:val="32"/>
+          <w:szCs w:val="32"/>
+          <w:lang w:val="ru-RU"/>
+        </w:rPr>
+        <w:t>1</w:t>
+      </w:r>
+      <w:r>
+        <w:rPr>
+          <w:rFonts w:ascii="Times New Roman" w:eastAsia="Times New Roman" w:hAnsi="Times New Roman" w:cs="Times New Roman"/>
+          <w:sz w:val="32"/>
+          <w:szCs w:val="32"/>
+        </w:rPr>
+        <w:t xml:space="preserve"> =&gt; ошибка на </w:t>
+      </w:r>
+      <w:r>
+        <w:rPr>
+          <w:rFonts w:ascii="Times New Roman" w:eastAsia="Times New Roman" w:hAnsi="Times New Roman" w:cs="Times New Roman"/>
+          <w:sz w:val="32"/>
+          <w:szCs w:val="32"/>
+          <w:lang w:val="ru-RU"/>
+        </w:rPr>
+        <w:t>1</w:t>
+      </w:r>
+      <w:r>
+        <w:rPr>
+          <w:rFonts w:ascii="Times New Roman" w:eastAsia="Times New Roman" w:hAnsi="Times New Roman" w:cs="Times New Roman"/>
+          <w:sz w:val="32"/>
+          <w:szCs w:val="32"/>
+        </w:rPr>
+        <w:t>-ой позиции, то есть, ошибка в r</w:t>
+      </w:r>
+      <w:r>
+        <w:rPr>
+          <w:rFonts w:ascii="Times New Roman" w:eastAsia="Times New Roman" w:hAnsi="Times New Roman" w:cs="Times New Roman"/>
+          <w:sz w:val="32"/>
+          <w:szCs w:val="32"/>
+          <w:lang w:val="ru-RU"/>
+        </w:rPr>
+        <w:t>1</w:t>
+      </w:r>
+      <w:r>
+        <w:rPr>
+          <w:rFonts w:ascii="Times New Roman" w:eastAsia="Times New Roman" w:hAnsi="Times New Roman" w:cs="Times New Roman"/>
+          <w:sz w:val="32"/>
+          <w:szCs w:val="32"/>
+        </w:rPr>
+        <w:t xml:space="preserve">. </w:t>
       </w:r>
     </w:p>
     <w:p>
@@ -21404,7 +21547,7 @@
           <w:i/>
           <w:sz w:val="32"/>
           <w:szCs w:val="32"/>
-          <w:lang w:val="en-US"/>
+          <w:lang w:val="ru-RU"/>
         </w:rPr>
       </w:pPr>
     </w:p>
@@ -21428,7 +21571,7 @@
           <w:b/>
           <w:sz w:val="32"/>
           <w:szCs w:val="32"/>
-          <w:lang w:val="en-US"/>
+          <w:lang w:val="ru-RU"/>
         </w:rPr>
       </w:pPr>
       <w:bookmarkStart w:id="6" w:name="u4psqiecu04k" w:colFirst="0" w:colLast="0"/>
@@ -21440,7 +21583,6 @@
           <w:sz w:val="32"/>
           <w:szCs w:val="32"/>
         </w:rPr>
-        <w:lastRenderedPageBreak/>
         <w:t xml:space="preserve">Задание №6: </w:t>
       </w:r>
       <w:r>
@@ -21458,7 +21600,7 @@
           <w:b/>
           <w:sz w:val="32"/>
           <w:szCs w:val="32"/>
-          <w:lang w:val="en-US"/>
+          <w:lang w:val="ru-RU"/>
         </w:rPr>
         <w:t xml:space="preserve"> </w:t>
       </w:r>
@@ -21477,7 +21619,7 @@
           <w:b/>
           <w:sz w:val="32"/>
           <w:szCs w:val="32"/>
-          <w:lang w:val="en-US"/>
+          <w:lang w:val="ru-RU"/>
         </w:rPr>
         <w:t xml:space="preserve"> 908</w:t>
       </w:r>
@@ -21584,39 +21726,7 @@
             <w:sz w:val="32"/>
             <w:szCs w:val="32"/>
           </w:rPr>
-          <m:t xml:space="preserve">&gt;= </m:t>
-        </m:r>
-        <m:r>
-          <w:rPr>
-            <w:rFonts w:ascii="Times New Roman" w:eastAsia="Times New Roman" w:hAnsi="Times New Roman" w:cs="Times New Roman"/>
-            <w:sz w:val="32"/>
-            <w:szCs w:val="32"/>
-          </w:rPr>
-          <m:t>r</m:t>
-        </m:r>
-        <m:r>
-          <w:rPr>
-            <w:rFonts w:ascii="Times New Roman" w:eastAsia="Times New Roman" w:hAnsi="Times New Roman" w:cs="Times New Roman"/>
-            <w:sz w:val="32"/>
-            <w:szCs w:val="32"/>
-          </w:rPr>
-          <m:t>+</m:t>
-        </m:r>
-        <m:r>
-          <w:rPr>
-            <w:rFonts w:ascii="Times New Roman" w:eastAsia="Times New Roman" w:hAnsi="Times New Roman" w:cs="Times New Roman"/>
-            <w:sz w:val="32"/>
-            <w:szCs w:val="32"/>
-          </w:rPr>
-          <m:t>i</m:t>
-        </m:r>
-        <m:r>
-          <w:rPr>
-            <w:rFonts w:ascii="Times New Roman" w:eastAsia="Times New Roman" w:hAnsi="Times New Roman" w:cs="Times New Roman"/>
-            <w:sz w:val="32"/>
-            <w:szCs w:val="32"/>
-          </w:rPr>
-          <m:t>+1</m:t>
+          <m:t>&gt;= r+i+1</m:t>
         </m:r>
       </m:oMath>
       <w:r>
@@ -21659,15 +21769,7 @@
           <w:sz w:val="32"/>
           <w:szCs w:val="32"/>
         </w:rPr>
-        <w:t>- число информ</w:t>
-      </w:r>
-      <w:r>
-        <w:rPr>
-          <w:rFonts w:ascii="Times New Roman" w:eastAsia="Times New Roman" w:hAnsi="Times New Roman" w:cs="Times New Roman"/>
-          <w:sz w:val="32"/>
-          <w:szCs w:val="32"/>
-        </w:rPr>
-        <w:t xml:space="preserve">ационных разрядов. Всего разрядов (бит) в сообщении &lt;= </w:t>
+        <w:t xml:space="preserve">- число информационных разрядов. Всего разрядов (бит) в сообщении &lt;= </w:t>
       </w:r>
       <m:oMath>
         <m:sSup>
@@ -21756,23 +21858,7 @@
             <w:sz w:val="32"/>
             <w:szCs w:val="32"/>
           </w:rPr>
-          <m:t>-</m:t>
-        </m:r>
-        <m:r>
-          <w:rPr>
-            <w:rFonts w:ascii="Times New Roman" w:eastAsia="Times New Roman" w:hAnsi="Times New Roman" w:cs="Times New Roman"/>
-            <w:sz w:val="32"/>
-            <w:szCs w:val="32"/>
-          </w:rPr>
-          <m:t>r</m:t>
-        </m:r>
-        <m:r>
-          <w:rPr>
-            <w:rFonts w:ascii="Times New Roman" w:eastAsia="Times New Roman" w:hAnsi="Times New Roman" w:cs="Times New Roman"/>
-            <w:sz w:val="32"/>
-            <w:szCs w:val="32"/>
-          </w:rPr>
-          <m:t>-1</m:t>
+          <m:t>-r-1</m:t>
         </m:r>
       </m:oMath>
       <w:r>
@@ -21811,15 +21897,7 @@
                 <w:sz w:val="32"/>
                 <w:szCs w:val="32"/>
               </w:rPr>
-              <m:t>r</m:t>
-            </m:r>
-            <m:r>
-              <w:rPr>
-                <w:rFonts w:ascii="Times New Roman" w:eastAsia="Times New Roman" w:hAnsi="Times New Roman" w:cs="Times New Roman"/>
-                <w:sz w:val="32"/>
-                <w:szCs w:val="32"/>
-              </w:rPr>
-              <m:t>-1</m:t>
+              <m:t>r-1</m:t>
             </m:r>
           </m:sup>
         </m:sSup>
@@ -21829,23 +21907,7 @@
             <w:sz w:val="32"/>
             <w:szCs w:val="32"/>
           </w:rPr>
-          <m:t>-</m:t>
-        </m:r>
-        <m:r>
-          <w:rPr>
-            <w:rFonts w:ascii="Times New Roman" w:eastAsia="Times New Roman" w:hAnsi="Times New Roman" w:cs="Times New Roman"/>
-            <w:sz w:val="32"/>
-            <w:szCs w:val="32"/>
-          </w:rPr>
-          <m:t>r</m:t>
-        </m:r>
-        <m:r>
-          <w:rPr>
-            <w:rFonts w:ascii="Times New Roman" w:eastAsia="Times New Roman" w:hAnsi="Times New Roman" w:cs="Times New Roman"/>
-            <w:sz w:val="32"/>
-            <w:szCs w:val="32"/>
-          </w:rPr>
-          <m:t>&lt;1312&lt;=</m:t>
+          <m:t>-r&lt;1312&lt;=</m:t>
         </m:r>
         <m:sSup>
           <m:sSupPr>
@@ -21884,23 +21946,7 @@
             <w:sz w:val="32"/>
             <w:szCs w:val="32"/>
           </w:rPr>
-          <m:t>-</m:t>
-        </m:r>
-        <m:r>
-          <w:rPr>
-            <w:rFonts w:ascii="Times New Roman" w:eastAsia="Times New Roman" w:hAnsi="Times New Roman" w:cs="Times New Roman"/>
-            <w:sz w:val="32"/>
-            <w:szCs w:val="32"/>
-          </w:rPr>
-          <m:t>r</m:t>
-        </m:r>
-        <m:r>
-          <w:rPr>
-            <w:rFonts w:ascii="Times New Roman" w:eastAsia="Times New Roman" w:hAnsi="Times New Roman" w:cs="Times New Roman"/>
-            <w:sz w:val="32"/>
-            <w:szCs w:val="32"/>
-          </w:rPr>
-          <m:t>-1</m:t>
+          <m:t>-r-1</m:t>
         </m:r>
       </m:oMath>
     </w:p>
@@ -22089,15 +22135,7 @@
           <w:sz w:val="32"/>
           <w:szCs w:val="32"/>
         </w:rPr>
-        <w:t xml:space="preserve"> =&gt;</w:t>
-      </w:r>
-      <w:r>
-        <w:rPr>
-          <w:rFonts w:ascii="Times New Roman" w:eastAsia="Times New Roman" w:hAnsi="Times New Roman" w:cs="Times New Roman"/>
-          <w:sz w:val="32"/>
-          <w:szCs w:val="32"/>
-        </w:rPr>
-        <w:t xml:space="preserve"> неравенство выполняется: </w:t>
+        <w:t xml:space="preserve"> =&gt; неравенство выполняется: </w:t>
       </w:r>
       <w:r>
         <w:rPr>
@@ -22131,23 +22169,7 @@
           <w:sz w:val="32"/>
           <w:szCs w:val="32"/>
         </w:rPr>
-        <w:t xml:space="preserve"> </w:t>
-      </w:r>
-      <w:r>
-        <w:rPr>
-          <w:rFonts w:ascii="Times New Roman" w:eastAsia="Times New Roman" w:hAnsi="Times New Roman" w:cs="Times New Roman"/>
-          <w:sz w:val="32"/>
-          <w:szCs w:val="32"/>
-        </w:rPr>
-        <w:t>=</w:t>
-      </w:r>
-      <w:r>
-        <w:rPr>
-          <w:rFonts w:ascii="Times New Roman" w:eastAsia="Times New Roman" w:hAnsi="Times New Roman" w:cs="Times New Roman"/>
-          <w:sz w:val="32"/>
-          <w:szCs w:val="32"/>
-        </w:rPr>
-        <w:t xml:space="preserve"> </w:t>
+        <w:t xml:space="preserve"> = </w:t>
       </w:r>
       <w:r>
         <w:rPr>
@@ -22164,15 +22186,7 @@
           <w:sz w:val="32"/>
           <w:szCs w:val="32"/>
         </w:rPr>
-        <w:t xml:space="preserve"> </w:t>
-      </w:r>
-      <w:r>
-        <w:rPr>
-          <w:rFonts w:ascii="Times New Roman" w:eastAsia="Times New Roman" w:hAnsi="Times New Roman" w:cs="Times New Roman"/>
-          <w:sz w:val="32"/>
-          <w:szCs w:val="32"/>
-        </w:rPr>
-        <w:t xml:space="preserve">&lt; </w:t>
+        <w:t xml:space="preserve"> &lt; </w:t>
       </w:r>
       <w:r>
         <w:rPr>
@@ -22189,15 +22203,7 @@
           <w:sz w:val="32"/>
           <w:szCs w:val="32"/>
         </w:rPr>
-        <w:t xml:space="preserve"> &lt;</w:t>
-      </w:r>
-      <w:r>
-        <w:rPr>
-          <w:rFonts w:ascii="Times New Roman" w:eastAsia="Times New Roman" w:hAnsi="Times New Roman" w:cs="Times New Roman"/>
-          <w:sz w:val="32"/>
-          <w:szCs w:val="32"/>
-        </w:rPr>
-        <w:t xml:space="preserve"> </w:t>
+        <w:t xml:space="preserve"> &lt; </w:t>
       </w:r>
       <w:r>
         <w:rPr>
@@ -22214,15 +22220,7 @@
           <w:sz w:val="32"/>
           <w:szCs w:val="32"/>
         </w:rPr>
-        <w:t xml:space="preserve"> </w:t>
-      </w:r>
-      <w:r>
-        <w:rPr>
-          <w:rFonts w:ascii="Times New Roman" w:eastAsia="Times New Roman" w:hAnsi="Times New Roman" w:cs="Times New Roman"/>
-          <w:sz w:val="32"/>
-          <w:szCs w:val="32"/>
-        </w:rPr>
-        <w:t xml:space="preserve">= </w:t>
+        <w:t xml:space="preserve"> = </w:t>
       </w:r>
       <w:r>
         <w:rPr>
@@ -22282,7 +22280,7 @@
           <w:rFonts w:ascii="Times New Roman" w:eastAsia="Times New Roman" w:hAnsi="Times New Roman" w:cs="Times New Roman"/>
           <w:sz w:val="32"/>
           <w:szCs w:val="32"/>
-          <w:lang w:val="en-US"/>
+          <w:lang w:val="ru-RU"/>
         </w:rPr>
         <w:t>0</w:t>
       </w:r>
@@ -22299,7 +22297,7 @@
           <w:rFonts w:ascii="Times New Roman" w:eastAsia="Times New Roman" w:hAnsi="Times New Roman" w:cs="Times New Roman"/>
           <w:sz w:val="32"/>
           <w:szCs w:val="32"/>
-          <w:lang w:val="en-US"/>
+          <w:lang w:val="ru-RU"/>
         </w:rPr>
         <w:t>0</w:t>
       </w:r>
@@ -22316,7 +22314,7 @@
           <w:rFonts w:ascii="Times New Roman" w:eastAsia="Times New Roman" w:hAnsi="Times New Roman" w:cs="Times New Roman"/>
           <w:sz w:val="32"/>
           <w:szCs w:val="32"/>
-          <w:lang w:val="en-US"/>
+          <w:lang w:val="ru-RU"/>
         </w:rPr>
         <w:t>908</w:t>
       </w:r>
@@ -22388,7 +22386,7 @@
           <w:i/>
           <w:sz w:val="32"/>
           <w:szCs w:val="32"/>
-          <w:lang w:val="en-US"/>
+          <w:lang w:val="ru-RU"/>
         </w:rPr>
         <w:t>0</w:t>
       </w:r>
@@ -22601,17 +22599,7 @@
           <w:sz w:val="32"/>
           <w:szCs w:val="32"/>
         </w:rPr>
-        <w:lastRenderedPageBreak/>
-        <w:t>Доп</w:t>
-      </w:r>
-      <w:r>
-        <w:rPr>
-          <w:rFonts w:ascii="Times New Roman" w:eastAsia="Times New Roman" w:hAnsi="Times New Roman" w:cs="Times New Roman"/>
-          <w:b/>
-          <w:sz w:val="32"/>
-          <w:szCs w:val="32"/>
-        </w:rPr>
-        <w:t>олнительное задание</w:t>
+        <w:t>Дополнительное задание</w:t>
       </w:r>
     </w:p>
     <w:p>
@@ -22664,15 +22652,7 @@
           <w:sz w:val="28"/>
           <w:szCs w:val="28"/>
         </w:rPr>
-        <w:t>Написать программу на любом языке программирования, которая на вход получает набор из 7 цифр «0» и «1», записанных подряд, анализирует это сообщение на основе классического кода Хэмминга (7,4), а затем в</w:t>
-      </w:r>
-      <w:r>
-        <w:rPr>
-          <w:rFonts w:ascii="Times New Roman" w:eastAsia="Times New Roman" w:hAnsi="Times New Roman" w:cs="Times New Roman"/>
-          <w:sz w:val="28"/>
-          <w:szCs w:val="28"/>
-        </w:rPr>
-        <w:t xml:space="preserve">ыдает правильное сообщение (только информационные биты) и указывает бит с ошибкой при его наличии. </w:t>
+        <w:t xml:space="preserve">Написать программу на любом языке программирования, которая на вход получает набор из 7 цифр «0» и «1», записанных подряд, анализирует это сообщение на основе классического кода Хэмминга (7,4), а затем выдает правильное сообщение (только информационные биты) и указывает бит с ошибкой при его наличии. </w:t>
       </w:r>
     </w:p>
     <w:p>
@@ -25459,16 +25439,6 @@
                 <w:lang w:val="en-US"/>
               </w:rPr>
               <w:br/>
-            </w:r>
-            <w:r>
-              <w:rPr>
-                <w:rFonts w:ascii="Courier New" w:eastAsia="Times New Roman" w:hAnsi="Courier New" w:cs="Courier New"/>
-                <w:color w:val="080808"/>
-                <w:sz w:val="20"/>
-                <w:szCs w:val="20"/>
-                <w:lang w:val="en-US"/>
-              </w:rPr>
-              <w:lastRenderedPageBreak/>
               <w:t xml:space="preserve">        }</w:t>
             </w:r>
             <w:r>
@@ -25583,6 +25553,16 @@
                 <w:lang w:val="en-US"/>
               </w:rPr>
               <w:br/>
+            </w:r>
+            <w:r>
+              <w:rPr>
+                <w:rFonts w:ascii="Courier New" w:eastAsia="Times New Roman" w:hAnsi="Courier New" w:cs="Courier New"/>
+                <w:color w:val="080808"/>
+                <w:sz w:val="20"/>
+                <w:szCs w:val="20"/>
+                <w:lang w:val="en-US"/>
+              </w:rPr>
+              <w:lastRenderedPageBreak/>
               <w:t xml:space="preserve">    }</w:t>
             </w:r>
             <w:r>
@@ -29329,7 +29309,6 @@
                 <w:szCs w:val="20"/>
                 <w:lang w:val="en-US"/>
               </w:rPr>
-              <w:lastRenderedPageBreak/>
               <w:br/>
               <w:t xml:space="preserve">        } </w:t>
             </w:r>
@@ -29362,6 +29341,16 @@
                 <w:lang w:val="en-US"/>
               </w:rPr>
               <w:br/>
+            </w:r>
+            <w:r>
+              <w:rPr>
+                <w:rFonts w:ascii="Courier New" w:eastAsia="Times New Roman" w:hAnsi="Courier New" w:cs="Courier New"/>
+                <w:color w:val="080808"/>
+                <w:sz w:val="20"/>
+                <w:szCs w:val="20"/>
+                <w:lang w:val="en-US"/>
+              </w:rPr>
+              <w:lastRenderedPageBreak/>
               <w:t xml:space="preserve">            </w:t>
             </w:r>
             <w:r>
@@ -29686,13 +29675,6 @@
         </w:rPr>
         <w:lastRenderedPageBreak/>
         <w:tab/>
-      </w:r>
-      <w:r>
-        <w:rPr>
-          <w:rFonts w:ascii="Times New Roman" w:eastAsia="Times New Roman" w:hAnsi="Times New Roman" w:cs="Times New Roman"/>
-          <w:sz w:val="28"/>
-          <w:szCs w:val="28"/>
-        </w:rPr>
         <w:t xml:space="preserve">В ходе этой лабораторной работы я познакомился с кодом Хэмминга и научился его декодировать, написал код на языке </w:t>
       </w:r>
       <w:r>
@@ -29845,15 +29827,7 @@
           <w:sz w:val="28"/>
           <w:szCs w:val="28"/>
         </w:rPr>
-        <w:t>Мо</w:t>
-      </w:r>
-      <w:r>
-        <w:rPr>
-          <w:rFonts w:ascii="Times New Roman" w:eastAsia="Times New Roman" w:hAnsi="Times New Roman" w:cs="Times New Roman"/>
-          <w:sz w:val="28"/>
-          <w:szCs w:val="28"/>
-        </w:rPr>
-        <w:t>релос-Сарагоса Р.: Искусство помехоустойчивого кодирования. Методы, алгоритмы, применение: учеб. пособие для вузов. Москва: 2005 - (Техносфера)</w:t>
+        <w:t>Морелос-Сарагоса Р.: Искусство помехоустойчивого кодирования. Методы, алгоритмы, применение: учеб. пособие для вузов. Москва: 2005 - (Техносфера)</w:t>
       </w:r>
     </w:p>
     <w:sectPr>
@@ -30719,6 +30693,7 @@
   <w:style w:type="character" w:default="1" w:styleId="a0">
     <w:name w:val="Default Paragraph Font"/>
     <w:uiPriority w:val="1"/>
+    <w:semiHidden/>
     <w:unhideWhenUsed/>
   </w:style>
   <w:style w:type="table" w:default="1" w:styleId="a1">

</xml_diff>